<commit_message>
docs for project c
</commit_message>
<xml_diff>
--- a/AdvApplicationDev/ProjectC/LibraryManagementDocumentationProject_C.docx
+++ b/AdvApplicationDev/ProjectC/LibraryManagementDocumentationProject_C.docx
@@ -189,17 +189,16 @@
           <w:sz w:val="32"/>
           <w:szCs w:val="32"/>
         </w:rPr>
-        <w:t>December 05,</w:t>
-      </w:r>
-      <w:r>
+        <w:t>December 05, 2023</w:t>
+      </w:r>
+    </w:p>
+    <w:p>
+      <w:pPr>
         <w:rPr>
           <w:b/>
           <w:bCs/>
-          <w:sz w:val="32"/>
-          <w:szCs w:val="32"/>
-        </w:rPr>
-        <w:t xml:space="preserve"> 2023</w:t>
-      </w:r>
+        </w:rPr>
+      </w:pPr>
     </w:p>
     <w:p>
       <w:pPr>
@@ -304,87 +303,91 @@
           <w:bCs/>
         </w:rPr>
       </w:pPr>
-    </w:p>
-    <w:p>
-      <w:pPr>
+      <w:r>
         <w:rPr>
           <w:b/>
           <w:bCs/>
         </w:rPr>
-      </w:pPr>
-      <w:r>
+        <w:t>Overview</w:t>
+      </w:r>
+    </w:p>
+    <w:p>
+      <w:r>
+        <w:t>This project is a Library Management System with a RESTful API for CRUD operations.</w:t>
+      </w:r>
+    </w:p>
+    <w:p>
+      <w:pPr>
         <w:rPr>
           <w:b/>
           <w:bCs/>
         </w:rPr>
-        <w:t>Overview</w:t>
-      </w:r>
-    </w:p>
-    <w:p>
-      <w:r>
-        <w:t>This project is a Library Management System with a RESTful API for CRUD operations.</w:t>
-      </w:r>
-    </w:p>
-    <w:p>
-      <w:pPr>
+      </w:pPr>
+      <w:r>
         <w:rPr>
           <w:b/>
           <w:bCs/>
         </w:rPr>
-      </w:pPr>
-      <w:r>
+        <w:t>Dependencies</w:t>
+      </w:r>
+    </w:p>
+    <w:p>
+      <w:pPr>
+        <w:ind w:left="720"/>
+      </w:pPr>
+      <w:r>
+        <w:t>.NET SDK (at least version 6.</w:t>
+      </w:r>
+      <w:r>
+        <w:t>4</w:t>
+      </w:r>
+      <w:r>
+        <w:t>.</w:t>
+      </w:r>
+      <w:r>
+        <w:t>0</w:t>
+      </w:r>
+      <w:r>
+        <w:t>)</w:t>
+      </w:r>
+    </w:p>
+    <w:p>
+      <w:pPr>
+        <w:ind w:left="720"/>
+      </w:pPr>
+      <w:r>
+        <w:t xml:space="preserve">SQLite Database (or </w:t>
+      </w:r>
+      <w:proofErr w:type="gramStart"/>
+      <w:r>
+        <w:t>other</w:t>
+      </w:r>
+      <w:proofErr w:type="gramEnd"/>
+      <w:r>
+        <w:t xml:space="preserve"> supported database)</w:t>
+      </w:r>
+    </w:p>
+    <w:p>
+      <w:pPr>
         <w:rPr>
           <w:b/>
           <w:bCs/>
         </w:rPr>
-        <w:t>Dependencies</w:t>
-      </w:r>
-    </w:p>
-    <w:p>
-      <w:pPr>
-        <w:ind w:left="720"/>
-      </w:pPr>
-      <w:r>
-        <w:t>.NET SDK (at least version 6.0.1)</w:t>
-      </w:r>
-    </w:p>
-    <w:p>
-      <w:pPr>
-        <w:ind w:left="720"/>
-      </w:pPr>
-      <w:r>
-        <w:t xml:space="preserve">SQLite Database (or </w:t>
-      </w:r>
-      <w:proofErr w:type="gramStart"/>
-      <w:r>
-        <w:t>other</w:t>
-      </w:r>
-      <w:proofErr w:type="gramEnd"/>
-      <w:r>
-        <w:t xml:space="preserve"> supported database)</w:t>
-      </w:r>
-    </w:p>
-    <w:p>
-      <w:pPr>
+      </w:pPr>
+      <w:r>
         <w:rPr>
           <w:b/>
           <w:bCs/>
         </w:rPr>
-      </w:pPr>
+        <w:t>Prerequisites</w:t>
+      </w:r>
+    </w:p>
+    <w:p>
       <w:r>
         <w:rPr>
           <w:b/>
           <w:bCs/>
         </w:rPr>
-        <w:t>Prerequisites</w:t>
-      </w:r>
-    </w:p>
-    <w:p>
-      <w:r>
-        <w:rPr>
-          <w:b/>
-          <w:bCs/>
-        </w:rPr>
         <w:t>Install .NET SDK</w:t>
       </w:r>
       <w:r>
@@ -393,13 +396,13 @@
     </w:p>
     <w:p>
       <w:r>
-        <w:t>Install the .NET SDK</w:t>
-      </w:r>
-      <w:r>
-        <w:t xml:space="preserve"> version 6.0.1 or higher</w:t>
-      </w:r>
-      <w:r>
-        <w:t xml:space="preserve"> if you haven't already.</w:t>
+        <w:t>Install the .NET SDK version 6.</w:t>
+      </w:r>
+      <w:r>
+        <w:t>4.0</w:t>
+      </w:r>
+      <w:r>
+        <w:t xml:space="preserve"> or higher if you haven't already.</w:t>
       </w:r>
     </w:p>
     <w:p>
@@ -714,6 +717,456 @@
         <w:jc w:val="center"/>
       </w:pPr>
       <w:r>
+        <w:rPr>
+          <w:noProof/>
+        </w:rPr>
+        <mc:AlternateContent>
+          <mc:Choice Requires="wps">
+            <w:drawing>
+              <wp:anchor distT="0" distB="0" distL="114300" distR="114300" simplePos="0" relativeHeight="251661312" behindDoc="0" locked="0" layoutInCell="1" allowOverlap="1" wp14:anchorId="636D98E7" wp14:editId="43F0A7D4">
+                <wp:simplePos x="0" y="0"/>
+                <wp:positionH relativeFrom="column">
+                  <wp:posOffset>2446020</wp:posOffset>
+                </wp:positionH>
+                <wp:positionV relativeFrom="paragraph">
+                  <wp:posOffset>1227455</wp:posOffset>
+                </wp:positionV>
+                <wp:extent cx="1592580" cy="381000"/>
+                <wp:effectExtent l="0" t="0" r="0" b="0"/>
+                <wp:wrapNone/>
+                <wp:docPr id="341853394" name="Text Box 3"/>
+                <wp:cNvGraphicFramePr/>
+                <a:graphic xmlns:a="http://schemas.openxmlformats.org/drawingml/2006/main">
+                  <a:graphicData uri="http://schemas.microsoft.com/office/word/2010/wordprocessingShape">
+                    <wps:wsp>
+                      <wps:cNvSpPr txBox="1"/>
+                      <wps:spPr>
+                        <a:xfrm>
+                          <a:off x="0" y="0"/>
+                          <a:ext cx="1592580" cy="381000"/>
+                        </a:xfrm>
+                        <a:prstGeom prst="rect">
+                          <a:avLst/>
+                        </a:prstGeom>
+                        <a:noFill/>
+                        <a:ln w="6350">
+                          <a:noFill/>
+                        </a:ln>
+                      </wps:spPr>
+                      <wps:txbx>
+                        <w:txbxContent>
+                          <w:p>
+                            <w:pPr>
+                              <w:rPr>
+                                <w:b/>
+                                <w:bCs/>
+                                <w:sz w:val="32"/>
+                                <w:szCs w:val="32"/>
+                              </w:rPr>
+                            </w:pPr>
+                            <w:r>
+                              <w:rPr>
+                                <w:b/>
+                                <w:bCs/>
+                                <w:sz w:val="32"/>
+                                <w:szCs w:val="32"/>
+                              </w:rPr>
+                              <w:t>API</w:t>
+                            </w:r>
+                            <w:r>
+                              <w:rPr>
+                                <w:b/>
+                                <w:bCs/>
+                                <w:sz w:val="32"/>
+                                <w:szCs w:val="32"/>
+                              </w:rPr>
+                              <w:t xml:space="preserve"> Controllers</w:t>
+                            </w:r>
+                          </w:p>
+                        </w:txbxContent>
+                      </wps:txbx>
+                      <wps:bodyPr rot="0" spcFirstLastPara="0" vertOverflow="overflow" horzOverflow="overflow" vert="horz" wrap="square" lIns="91440" tIns="45720" rIns="91440" bIns="45720" numCol="1" spcCol="0" rtlCol="0" fromWordArt="0" anchor="t" anchorCtr="0" forceAA="0" compatLnSpc="1">
+                        <a:prstTxWarp prst="textNoShape">
+                          <a:avLst/>
+                        </a:prstTxWarp>
+                        <a:noAutofit/>
+                      </wps:bodyPr>
+                    </wps:wsp>
+                  </a:graphicData>
+                </a:graphic>
+                <wp14:sizeRelH relativeFrom="margin">
+                  <wp14:pctWidth>0</wp14:pctWidth>
+                </wp14:sizeRelH>
+              </wp:anchor>
+            </w:drawing>
+          </mc:Choice>
+          <mc:Fallback>
+            <w:pict>
+              <v:shapetype w14:anchorId="636D98E7" id="_x0000_t202" coordsize="21600,21600" o:spt="202" path="m,l,21600r21600,l21600,xe">
+                <v:stroke joinstyle="miter"/>
+                <v:path gradientshapeok="t" o:connecttype="rect"/>
+              </v:shapetype>
+              <v:shape id="Text Box 3" o:spid="_x0000_s1026" type="#_x0000_t202" style="position:absolute;left:0;text-align:left;margin-left:192.6pt;margin-top:96.65pt;width:125.4pt;height:30pt;z-index:251661312;visibility:visible;mso-wrap-style:square;mso-width-percent:0;mso-wrap-distance-left:9pt;mso-wrap-distance-top:0;mso-wrap-distance-right:9pt;mso-wrap-distance-bottom:0;mso-position-horizontal:absolute;mso-position-horizontal-relative:text;mso-position-vertical:absolute;mso-position-vertical-relative:text;mso-width-percent:0;mso-width-relative:margin;v-text-anchor:top" o:gfxdata="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" filled="f" stroked="f" strokeweight=".5pt">
+                <v:textbox>
+                  <w:txbxContent>
+                    <w:p>
+                      <w:pPr>
+                        <w:rPr>
+                          <w:b/>
+                          <w:bCs/>
+                          <w:sz w:val="32"/>
+                          <w:szCs w:val="32"/>
+                        </w:rPr>
+                      </w:pPr>
+                      <w:r>
+                        <w:rPr>
+                          <w:b/>
+                          <w:bCs/>
+                          <w:sz w:val="32"/>
+                          <w:szCs w:val="32"/>
+                        </w:rPr>
+                        <w:t>API</w:t>
+                      </w:r>
+                      <w:r>
+                        <w:rPr>
+                          <w:b/>
+                          <w:bCs/>
+                          <w:sz w:val="32"/>
+                          <w:szCs w:val="32"/>
+                        </w:rPr>
+                        <w:t xml:space="preserve"> Controllers</w:t>
+                      </w:r>
+                    </w:p>
+                  </w:txbxContent>
+                </v:textbox>
+              </v:shape>
+            </w:pict>
+          </mc:Fallback>
+        </mc:AlternateContent>
+      </w:r>
+      <w:r>
+        <w:rPr>
+          <w:noProof/>
+        </w:rPr>
+        <mc:AlternateContent>
+          <mc:Choice Requires="wps">
+            <w:drawing>
+              <wp:anchor distT="0" distB="0" distL="114300" distR="114300" simplePos="0" relativeHeight="251665408" behindDoc="0" locked="0" layoutInCell="1" allowOverlap="1" wp14:anchorId="6EF43DAB" wp14:editId="036A0C3E">
+                <wp:simplePos x="0" y="0"/>
+                <wp:positionH relativeFrom="column">
+                  <wp:posOffset>1699260</wp:posOffset>
+                </wp:positionH>
+                <wp:positionV relativeFrom="paragraph">
+                  <wp:posOffset>1760855</wp:posOffset>
+                </wp:positionV>
+                <wp:extent cx="998220" cy="381000"/>
+                <wp:effectExtent l="0" t="0" r="0" b="0"/>
+                <wp:wrapNone/>
+                <wp:docPr id="71168951" name="Text Box 3"/>
+                <wp:cNvGraphicFramePr/>
+                <a:graphic xmlns:a="http://schemas.openxmlformats.org/drawingml/2006/main">
+                  <a:graphicData uri="http://schemas.microsoft.com/office/word/2010/wordprocessingShape">
+                    <wps:wsp>
+                      <wps:cNvSpPr txBox="1"/>
+                      <wps:spPr>
+                        <a:xfrm>
+                          <a:off x="0" y="0"/>
+                          <a:ext cx="998220" cy="381000"/>
+                        </a:xfrm>
+                        <a:prstGeom prst="rect">
+                          <a:avLst/>
+                        </a:prstGeom>
+                        <a:noFill/>
+                        <a:ln w="6350">
+                          <a:noFill/>
+                        </a:ln>
+                      </wps:spPr>
+                      <wps:txbx>
+                        <w:txbxContent>
+                          <w:p>
+                            <w:pPr>
+                              <w:rPr>
+                                <w:b/>
+                                <w:bCs/>
+                                <w:sz w:val="32"/>
+                                <w:szCs w:val="32"/>
+                              </w:rPr>
+                            </w:pPr>
+                            <w:r>
+                              <w:rPr>
+                                <w:b/>
+                                <w:bCs/>
+                                <w:sz w:val="32"/>
+                                <w:szCs w:val="32"/>
+                              </w:rPr>
+                              <w:t>Schemas</w:t>
+                            </w:r>
+                          </w:p>
+                        </w:txbxContent>
+                      </wps:txbx>
+                      <wps:bodyPr rot="0" spcFirstLastPara="0" vertOverflow="overflow" horzOverflow="overflow" vert="horz" wrap="square" lIns="91440" tIns="45720" rIns="91440" bIns="45720" numCol="1" spcCol="0" rtlCol="0" fromWordArt="0" anchor="t" anchorCtr="0" forceAA="0" compatLnSpc="1">
+                        <a:prstTxWarp prst="textNoShape">
+                          <a:avLst/>
+                        </a:prstTxWarp>
+                        <a:noAutofit/>
+                      </wps:bodyPr>
+                    </wps:wsp>
+                  </a:graphicData>
+                </a:graphic>
+              </wp:anchor>
+            </w:drawing>
+          </mc:Choice>
+          <mc:Fallback>
+            <w:pict>
+              <v:shape w14:anchorId="6EF43DAB" id="_x0000_s1027" type="#_x0000_t202" style="position:absolute;left:0;text-align:left;margin-left:133.8pt;margin-top:138.65pt;width:78.6pt;height:30pt;z-index:251665408;visibility:visible;mso-wrap-style:square;mso-wrap-distance-left:9pt;mso-wrap-distance-top:0;mso-wrap-distance-right:9pt;mso-wrap-distance-bottom:0;mso-position-horizontal:absolute;mso-position-horizontal-relative:text;mso-position-vertical:absolute;mso-position-vertical-relative:text;v-text-anchor:top" o:gfxdata="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" filled="f" stroked="f" strokeweight=".5pt">
+                <v:textbox>
+                  <w:txbxContent>
+                    <w:p>
+                      <w:pPr>
+                        <w:rPr>
+                          <w:b/>
+                          <w:bCs/>
+                          <w:sz w:val="32"/>
+                          <w:szCs w:val="32"/>
+                        </w:rPr>
+                      </w:pPr>
+                      <w:r>
+                        <w:rPr>
+                          <w:b/>
+                          <w:bCs/>
+                          <w:sz w:val="32"/>
+                          <w:szCs w:val="32"/>
+                        </w:rPr>
+                        <w:t>Schemas</w:t>
+                      </w:r>
+                    </w:p>
+                  </w:txbxContent>
+                </v:textbox>
+              </v:shape>
+            </w:pict>
+          </mc:Fallback>
+        </mc:AlternateContent>
+      </w:r>
+      <w:r>
+        <w:rPr>
+          <w:noProof/>
+        </w:rPr>
+        <mc:AlternateContent>
+          <mc:Choice Requires="wps">
+            <w:drawing>
+              <wp:anchor distT="0" distB="0" distL="114300" distR="114300" simplePos="0" relativeHeight="251663360" behindDoc="0" locked="0" layoutInCell="1" allowOverlap="1" wp14:anchorId="227477B8" wp14:editId="2B565D63">
+                <wp:simplePos x="0" y="0"/>
+                <wp:positionH relativeFrom="column">
+                  <wp:posOffset>1066800</wp:posOffset>
+                </wp:positionH>
+                <wp:positionV relativeFrom="paragraph">
+                  <wp:posOffset>1958975</wp:posOffset>
+                </wp:positionV>
+                <wp:extent cx="563880" cy="0"/>
+                <wp:effectExtent l="0" t="76200" r="26670" b="95250"/>
+                <wp:wrapNone/>
+                <wp:docPr id="128997180" name="Straight Arrow Connector 2"/>
+                <wp:cNvGraphicFramePr/>
+                <a:graphic xmlns:a="http://schemas.openxmlformats.org/drawingml/2006/main">
+                  <a:graphicData uri="http://schemas.microsoft.com/office/word/2010/wordprocessingShape">
+                    <wps:wsp>
+                      <wps:cNvCnPr/>
+                      <wps:spPr>
+                        <a:xfrm>
+                          <a:off x="0" y="0"/>
+                          <a:ext cx="563880" cy="0"/>
+                        </a:xfrm>
+                        <a:prstGeom prst="straightConnector1">
+                          <a:avLst/>
+                        </a:prstGeom>
+                        <a:ln>
+                          <a:tailEnd type="triangle"/>
+                        </a:ln>
+                      </wps:spPr>
+                      <wps:style>
+                        <a:lnRef idx="2">
+                          <a:schemeClr val="dk1"/>
+                        </a:lnRef>
+                        <a:fillRef idx="0">
+                          <a:schemeClr val="dk1"/>
+                        </a:fillRef>
+                        <a:effectRef idx="1">
+                          <a:schemeClr val="dk1"/>
+                        </a:effectRef>
+                        <a:fontRef idx="minor">
+                          <a:schemeClr val="tx1"/>
+                        </a:fontRef>
+                      </wps:style>
+                      <wps:bodyPr/>
+                    </wps:wsp>
+                  </a:graphicData>
+                </a:graphic>
+              </wp:anchor>
+            </w:drawing>
+          </mc:Choice>
+          <mc:Fallback>
+            <w:pict>
+              <v:shapetype w14:anchorId="39DAB582" id="_x0000_t32" coordsize="21600,21600" o:spt="32" o:oned="t" path="m,l21600,21600e" filled="f">
+                <v:path arrowok="t" fillok="f" o:connecttype="none"/>
+                <o:lock v:ext="edit" shapetype="t"/>
+              </v:shapetype>
+              <v:shape id="Straight Arrow Connector 2" o:spid="_x0000_s1026" type="#_x0000_t32" style="position:absolute;margin-left:84pt;margin-top:154.25pt;width:44.4pt;height:0;z-index:251663360;visibility:visible;mso-wrap-style:square;mso-wrap-distance-left:9pt;mso-wrap-distance-top:0;mso-wrap-distance-right:9pt;mso-wrap-distance-bottom:0;mso-position-horizontal:absolute;mso-position-horizontal-relative:text;mso-position-vertical:absolute;mso-position-vertical-relative:text" o:gfxdata="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" strokecolor="black [3200]" strokeweight="1pt">
+                <v:stroke endarrow="block" joinstyle="miter"/>
+              </v:shape>
+            </w:pict>
+          </mc:Fallback>
+        </mc:AlternateContent>
+      </w:r>
+      <w:r>
+        <w:rPr>
+          <w:noProof/>
+        </w:rPr>
+        <mc:AlternateContent>
+          <mc:Choice Requires="wps">
+            <w:drawing>
+              <wp:anchor distT="0" distB="0" distL="114300" distR="114300" simplePos="0" relativeHeight="251660288" behindDoc="0" locked="0" layoutInCell="1" allowOverlap="1" wp14:anchorId="22DB5D06" wp14:editId="6CEEBA32">
+                <wp:simplePos x="0" y="0"/>
+                <wp:positionH relativeFrom="column">
+                  <wp:posOffset>1805940</wp:posOffset>
+                </wp:positionH>
+                <wp:positionV relativeFrom="paragraph">
+                  <wp:posOffset>1372235</wp:posOffset>
+                </wp:positionV>
+                <wp:extent cx="563880" cy="0"/>
+                <wp:effectExtent l="0" t="76200" r="26670" b="95250"/>
+                <wp:wrapNone/>
+                <wp:docPr id="738858166" name="Straight Arrow Connector 2"/>
+                <wp:cNvGraphicFramePr/>
+                <a:graphic xmlns:a="http://schemas.openxmlformats.org/drawingml/2006/main">
+                  <a:graphicData uri="http://schemas.microsoft.com/office/word/2010/wordprocessingShape">
+                    <wps:wsp>
+                      <wps:cNvCnPr/>
+                      <wps:spPr>
+                        <a:xfrm>
+                          <a:off x="0" y="0"/>
+                          <a:ext cx="563880" cy="0"/>
+                        </a:xfrm>
+                        <a:prstGeom prst="straightConnector1">
+                          <a:avLst/>
+                        </a:prstGeom>
+                        <a:ln>
+                          <a:tailEnd type="triangle"/>
+                        </a:ln>
+                      </wps:spPr>
+                      <wps:style>
+                        <a:lnRef idx="2">
+                          <a:schemeClr val="dk1"/>
+                        </a:lnRef>
+                        <a:fillRef idx="0">
+                          <a:schemeClr val="dk1"/>
+                        </a:fillRef>
+                        <a:effectRef idx="1">
+                          <a:schemeClr val="dk1"/>
+                        </a:effectRef>
+                        <a:fontRef idx="minor">
+                          <a:schemeClr val="tx1"/>
+                        </a:fontRef>
+                      </wps:style>
+                      <wps:bodyPr/>
+                    </wps:wsp>
+                  </a:graphicData>
+                </a:graphic>
+              </wp:anchor>
+            </w:drawing>
+          </mc:Choice>
+          <mc:Fallback>
+            <w:pict>
+              <v:shape w14:anchorId="72FD7ADE" id="Straight Arrow Connector 2" o:spid="_x0000_s1026" type="#_x0000_t32" style="position:absolute;margin-left:142.2pt;margin-top:108.05pt;width:44.4pt;height:0;z-index:251660288;visibility:visible;mso-wrap-style:square;mso-wrap-distance-left:9pt;mso-wrap-distance-top:0;mso-wrap-distance-right:9pt;mso-wrap-distance-bottom:0;mso-position-horizontal:absolute;mso-position-horizontal-relative:text;mso-position-vertical:absolute;mso-position-vertical-relative:text" o:gfxdata="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" strokecolor="black [3200]" strokeweight="1pt">
+                <v:stroke endarrow="block" joinstyle="miter"/>
+              </v:shape>
+            </w:pict>
+          </mc:Fallback>
+        </mc:AlternateContent>
+      </w:r>
+      <w:r>
+        <w:rPr>
+          <w:noProof/>
+        </w:rPr>
+        <mc:AlternateContent>
+          <mc:Choice Requires="wps">
+            <w:drawing>
+              <wp:anchor distT="0" distB="0" distL="114300" distR="114300" simplePos="0" relativeHeight="251659264" behindDoc="0" locked="0" layoutInCell="1" allowOverlap="1" wp14:anchorId="6402C7B4" wp14:editId="2F80F422">
+                <wp:simplePos x="0" y="0"/>
+                <wp:positionH relativeFrom="column">
+                  <wp:posOffset>1630680</wp:posOffset>
+                </wp:positionH>
+                <wp:positionV relativeFrom="paragraph">
+                  <wp:posOffset>998855</wp:posOffset>
+                </wp:positionV>
+                <wp:extent cx="175260" cy="670560"/>
+                <wp:effectExtent l="0" t="0" r="15240" b="15240"/>
+                <wp:wrapNone/>
+                <wp:docPr id="908400918" name="Right Bracket 1"/>
+                <wp:cNvGraphicFramePr/>
+                <a:graphic xmlns:a="http://schemas.openxmlformats.org/drawingml/2006/main">
+                  <a:graphicData uri="http://schemas.microsoft.com/office/word/2010/wordprocessingShape">
+                    <wps:wsp>
+                      <wps:cNvSpPr/>
+                      <wps:spPr>
+                        <a:xfrm>
+                          <a:off x="0" y="0"/>
+                          <a:ext cx="175260" cy="670560"/>
+                        </a:xfrm>
+                        <a:prstGeom prst="rightBracket">
+                          <a:avLst/>
+                        </a:prstGeom>
+                      </wps:spPr>
+                      <wps:style>
+                        <a:lnRef idx="3">
+                          <a:schemeClr val="dk1"/>
+                        </a:lnRef>
+                        <a:fillRef idx="0">
+                          <a:schemeClr val="dk1"/>
+                        </a:fillRef>
+                        <a:effectRef idx="2">
+                          <a:schemeClr val="dk1"/>
+                        </a:effectRef>
+                        <a:fontRef idx="minor">
+                          <a:schemeClr val="tx1"/>
+                        </a:fontRef>
+                      </wps:style>
+                      <wps:bodyPr rot="0" spcFirstLastPara="0" vertOverflow="overflow" horzOverflow="overflow" vert="horz" wrap="square" lIns="91440" tIns="45720" rIns="91440" bIns="45720" numCol="1" spcCol="0" rtlCol="0" fromWordArt="0" anchor="ctr" anchorCtr="0" forceAA="0" compatLnSpc="1">
+                        <a:prstTxWarp prst="textNoShape">
+                          <a:avLst/>
+                        </a:prstTxWarp>
+                        <a:noAutofit/>
+                      </wps:bodyPr>
+                    </wps:wsp>
+                  </a:graphicData>
+                </a:graphic>
+              </wp:anchor>
+            </w:drawing>
+          </mc:Choice>
+          <mc:Fallback>
+            <w:pict>
+              <v:shapetype w14:anchorId="2DB3BBBE" id="_x0000_t86" coordsize="21600,21600" o:spt="86" adj="1800" path="m,qx21600@0l21600@1qy,21600e" filled="f">
+                <v:formulas>
+                  <v:f eqn="val #0"/>
+                  <v:f eqn="sum 21600 0 #0"/>
+                  <v:f eqn="prod #0 9598 32768"/>
+                  <v:f eqn="sum 21600 0 @2"/>
+                </v:formulas>
+                <v:path arrowok="t" gradientshapeok="t" o:connecttype="custom" o:connectlocs="0,0;0,21600;21600,10800" textboxrect="0,@2,15274,@3"/>
+                <v:handles>
+                  <v:h position="bottomRight,#0" yrange="0,10800"/>
+                </v:handles>
+              </v:shapetype>
+              <v:shape id="Right Bracket 1" o:spid="_x0000_s1026" type="#_x0000_t86" style="position:absolute;margin-left:128.4pt;margin-top:78.65pt;width:13.8pt;height:52.8pt;z-index:251659264;visibility:visible;mso-wrap-style:square;mso-wrap-distance-left:9pt;mso-wrap-distance-top:0;mso-wrap-distance-right:9pt;mso-wrap-distance-bottom:0;mso-position-horizontal:absolute;mso-position-horizontal-relative:text;mso-position-vertical:absolute;mso-position-vertical-relative:text;v-text-anchor:middle" o:gfxdata="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" adj="470" strokecolor="black [3200]" strokeweight="1.5pt">
+                <v:stroke joinstyle="miter"/>
+              </v:shape>
+            </w:pict>
+          </mc:Fallback>
+        </mc:AlternateContent>
+      </w:r>
+      <w:r>
+        <w:rPr>
+          <w:noProof/>
+        </w:rPr>
         <w:drawing>
           <wp:inline distT="0" distB="0" distL="0" distR="0" wp14:anchorId="1725DF25" wp14:editId="552E6152">
             <wp:extent cx="5943600" cy="2214245"/>
@@ -894,6 +1347,9 @@
         <w:jc w:val="center"/>
       </w:pPr>
       <w:r>
+        <w:rPr>
+          <w:noProof/>
+        </w:rPr>
         <w:drawing>
           <wp:inline distT="0" distB="0" distL="0" distR="0" wp14:anchorId="075C7581" wp14:editId="0008C2E0">
             <wp:extent cx="5943600" cy="1322070"/>
@@ -988,10 +1444,7 @@
         </w:numPr>
       </w:pPr>
       <w:r>
-        <w:t xml:space="preserve">Response Body: </w:t>
-      </w:r>
-      <w:r>
-        <w:t>[</w:t>
+        <w:t>Response Body: [</w:t>
       </w:r>
     </w:p>
     <w:p>
@@ -1074,28 +1527,13 @@
         </w:numPr>
       </w:pPr>
       <w:r>
-        <w:t>POST</w:t>
-      </w:r>
-      <w:r>
-        <w:t xml:space="preserve">: </w:t>
+        <w:t xml:space="preserve">POST: </w:t>
       </w:r>
       <w:r>
         <w:t>https://localhost:7101/api/Author</w:t>
       </w:r>
       <w:r>
-        <w:t xml:space="preserve"> -&gt; </w:t>
-      </w:r>
-      <w:r>
-        <w:t>POST</w:t>
-      </w:r>
-      <w:r>
-        <w:t xml:space="preserve"> API </w:t>
-      </w:r>
-      <w:r>
-        <w:t xml:space="preserve">insert data of Author </w:t>
-      </w:r>
-      <w:r>
-        <w:t>in DB.</w:t>
+        <w:t xml:space="preserve"> -&gt; POST API insert data of Author in DB.</w:t>
       </w:r>
     </w:p>
     <w:p>
@@ -1151,10 +1589,7 @@
         <w:ind w:left="3600"/>
       </w:pPr>
       <w:r>
-        <w:t xml:space="preserve"> </w:t>
-      </w:r>
-      <w:r>
-        <w:t>}</w:t>
+        <w:t xml:space="preserve"> }</w:t>
       </w:r>
     </w:p>
     <w:p>
@@ -1222,34 +1657,13 @@
         </w:numPr>
       </w:pPr>
       <w:r>
-        <w:t>GET</w:t>
-      </w:r>
-      <w:r>
-        <w:t xml:space="preserve">: </w:t>
+        <w:t xml:space="preserve">GET: </w:t>
       </w:r>
       <w:r>
         <w:t>https://localhost:7101/api/Author</w:t>
       </w:r>
       <w:r>
-        <w:t xml:space="preserve">/{id} -&gt; </w:t>
-      </w:r>
-      <w:r>
-        <w:t>GET</w:t>
-      </w:r>
-      <w:r>
-        <w:t xml:space="preserve"> API </w:t>
-      </w:r>
-      <w:r>
-        <w:t>fetches</w:t>
-      </w:r>
-      <w:r>
-        <w:t xml:space="preserve"> data of Author</w:t>
-      </w:r>
-      <w:r>
-        <w:t xml:space="preserve"> with a specific ID</w:t>
-      </w:r>
-      <w:r>
-        <w:t xml:space="preserve"> in DB.</w:t>
+        <w:t>/{id} -&gt; GET API fetches data of Author with a specific ID in DB.</w:t>
       </w:r>
     </w:p>
     <w:p>
@@ -1273,10 +1687,7 @@
         </w:numPr>
       </w:pPr>
       <w:r>
-        <w:t xml:space="preserve">Request Body: </w:t>
-      </w:r>
-      <w:r>
-        <w:t>N/A</w:t>
+        <w:t>Request Body: N/A</w:t>
       </w:r>
     </w:p>
     <w:p>
@@ -1477,40 +1888,13 @@
         </w:numPr>
       </w:pPr>
       <w:r>
-        <w:t>DELETE</w:t>
-      </w:r>
-      <w:r>
-        <w:t xml:space="preserve">: </w:t>
+        <w:t xml:space="preserve">DELETE: </w:t>
       </w:r>
       <w:r>
         <w:t>https://localhost:7101/api/Author</w:t>
       </w:r>
       <w:r>
-        <w:t xml:space="preserve">/{id} -&gt; </w:t>
-      </w:r>
-      <w:r>
-        <w:t>DELETE</w:t>
-      </w:r>
-      <w:r>
-        <w:t xml:space="preserve"> API </w:t>
-      </w:r>
-      <w:r>
-        <w:t>deletes the</w:t>
-      </w:r>
-      <w:r>
-        <w:t xml:space="preserve"> data of Author</w:t>
-      </w:r>
-      <w:r>
-        <w:t xml:space="preserve"> with the mentioned id</w:t>
-      </w:r>
-      <w:r>
-        <w:t xml:space="preserve"> </w:t>
-      </w:r>
-      <w:r>
-        <w:t>from</w:t>
-      </w:r>
-      <w:r>
-        <w:t xml:space="preserve"> DB.</w:t>
+        <w:t>/{id} -&gt; DELETE API deletes the data of Author with the mentioned id from DB.</w:t>
       </w:r>
     </w:p>
     <w:p>
@@ -1534,10 +1918,7 @@
         </w:numPr>
       </w:pPr>
       <w:r>
-        <w:t xml:space="preserve">Request Body: </w:t>
-      </w:r>
-      <w:r>
-        <w:t>N/A</w:t>
+        <w:t>Request Body: N/A</w:t>
       </w:r>
     </w:p>
     <w:p>
@@ -1603,6 +1984,9 @@
         <w:jc w:val="center"/>
       </w:pPr>
       <w:r>
+        <w:rPr>
+          <w:noProof/>
+        </w:rPr>
         <w:drawing>
           <wp:inline distT="0" distB="0" distL="0" distR="0" wp14:anchorId="22A93F70" wp14:editId="54D2049F">
             <wp:extent cx="5943600" cy="1283970"/>
@@ -1673,13 +2057,7 @@
         </w:r>
       </w:hyperlink>
       <w:r>
-        <w:t xml:space="preserve"> -&gt; GET API fetches list of all the saved </w:t>
-      </w:r>
-      <w:r>
-        <w:t>Books</w:t>
-      </w:r>
-      <w:r>
-        <w:t xml:space="preserve"> in DB.</w:t>
+        <w:t xml:space="preserve"> -&gt; GET API fetches list of all the saved Books in DB.</w:t>
       </w:r>
     </w:p>
     <w:p>
@@ -2408,6 +2786,9 @@
         <w:jc w:val="center"/>
       </w:pPr>
       <w:r>
+        <w:rPr>
+          <w:noProof/>
+        </w:rPr>
         <w:drawing>
           <wp:inline distT="0" distB="0" distL="0" distR="0" wp14:anchorId="2A9F1CF3" wp14:editId="221F5401">
             <wp:extent cx="5943600" cy="1270635"/>
@@ -2474,13 +2855,7 @@
           <w:rPr>
             <w:rStyle w:val="Hyperlink"/>
           </w:rPr>
-          <w:t>https://localhost:7101/api/</w:t>
-        </w:r>
-        <w:r>
-          <w:rPr>
-            <w:rStyle w:val="Hyperlink"/>
-          </w:rPr>
-          <w:t>Customer</w:t>
+          <w:t>https://localhost:7101/api/Customer</w:t>
         </w:r>
       </w:hyperlink>
       <w:r>
@@ -3029,6 +3404,9 @@
         <w:jc w:val="center"/>
       </w:pPr>
       <w:r>
+        <w:rPr>
+          <w:noProof/>
+        </w:rPr>
         <w:drawing>
           <wp:inline distT="0" distB="0" distL="0" distR="0" wp14:anchorId="628103B1" wp14:editId="7AF43AA8">
             <wp:extent cx="5943600" cy="1313180"/>
@@ -3087,16 +3465,10 @@
         <w:t xml:space="preserve">GET: </w:t>
       </w:r>
       <w:r>
-        <w:t>https://localhost:7101/api/</w:t>
-      </w:r>
-      <w:r>
-        <w:t>LibraryB</w:t>
-      </w:r>
-      <w:r>
-        <w:t>ranch</w:t>
-      </w:r>
-      <w:r>
-        <w:t xml:space="preserve"> -&gt; GET API fetches list of all the saved </w:t>
+        <w:t>https://localhost:7101/api/LibraryB</w:t>
+      </w:r>
+      <w:r>
+        <w:t xml:space="preserve">ranch -&gt; GET API fetches list of all the saved </w:t>
       </w:r>
       <w:r>
         <w:t>Library</w:t>
@@ -3108,13 +3480,7 @@
         <w:t>B</w:t>
       </w:r>
       <w:r>
-        <w:t>ranch</w:t>
-      </w:r>
-      <w:r>
-        <w:t xml:space="preserve"> </w:t>
-      </w:r>
-      <w:r>
-        <w:t>in DB.</w:t>
+        <w:t>ranch in DB.</w:t>
       </w:r>
     </w:p>
     <w:p>
@@ -3255,13 +3621,7 @@
         <w:t>B</w:t>
       </w:r>
       <w:r>
-        <w:t>ranch</w:t>
-      </w:r>
-      <w:r>
-        <w:t xml:space="preserve"> </w:t>
-      </w:r>
-      <w:r>
-        <w:t>in DB.</w:t>
+        <w:t>ranch in DB.</w:t>
       </w:r>
     </w:p>
     <w:p>
@@ -3379,10 +3739,7 @@
         <w:ind w:left="2880"/>
       </w:pPr>
       <w:r>
-        <w:t>}</w:t>
-      </w:r>
-      <w:r>
-        <w:t xml:space="preserve"> </w:t>
+        <w:t xml:space="preserve">} </w:t>
       </w:r>
     </w:p>
     <w:bookmarkEnd w:id="5"/>
@@ -3412,28 +3769,19 @@
       </w:r>
       <w:proofErr w:type="spellEnd"/>
       <w:r>
+        <w:t xml:space="preserve"> /{id} -&gt; GET API fetches data of </w:t>
+      </w:r>
+      <w:r>
+        <w:t>Library</w:t>
+      </w:r>
+      <w:r>
         <w:t xml:space="preserve"> </w:t>
       </w:r>
       <w:r>
-        <w:t xml:space="preserve">/{id} -&gt; GET API fetches data of </w:t>
-      </w:r>
-      <w:r>
-        <w:t>Library</w:t>
-      </w:r>
-      <w:r>
-        <w:t xml:space="preserve"> </w:t>
-      </w:r>
-      <w:r>
         <w:t>B</w:t>
       </w:r>
       <w:r>
-        <w:t>ranch</w:t>
-      </w:r>
-      <w:r>
-        <w:t xml:space="preserve"> </w:t>
-      </w:r>
-      <w:r>
-        <w:t>with a specific ID in DB.</w:t>
+        <w:t>ranch with a specific ID in DB.</w:t>
       </w:r>
     </w:p>
     <w:p>
@@ -3550,28 +3898,19 @@
       </w:r>
       <w:proofErr w:type="spellEnd"/>
       <w:r>
+        <w:t xml:space="preserve"> /{id} -&gt; PUT API updates data of </w:t>
+      </w:r>
+      <w:r>
+        <w:t>Library</w:t>
+      </w:r>
+      <w:r>
         <w:t xml:space="preserve"> </w:t>
       </w:r>
       <w:r>
-        <w:t xml:space="preserve">/{id} -&gt; PUT API updates data of </w:t>
-      </w:r>
-      <w:r>
-        <w:t>Library</w:t>
-      </w:r>
-      <w:r>
-        <w:t xml:space="preserve"> </w:t>
-      </w:r>
-      <w:r>
         <w:t>B</w:t>
       </w:r>
       <w:r>
-        <w:t>ranch</w:t>
-      </w:r>
-      <w:r>
-        <w:t xml:space="preserve"> </w:t>
-      </w:r>
-      <w:r>
-        <w:t>in DB.</w:t>
+        <w:t>ranch in DB.</w:t>
       </w:r>
     </w:p>
     <w:p>
@@ -3705,28 +4044,19 @@
       </w:r>
       <w:proofErr w:type="spellEnd"/>
       <w:r>
+        <w:t xml:space="preserve"> /{id} -&gt; DELETE API deletes the data of </w:t>
+      </w:r>
+      <w:r>
+        <w:t>Library</w:t>
+      </w:r>
+      <w:r>
         <w:t xml:space="preserve"> </w:t>
       </w:r>
       <w:r>
-        <w:t xml:space="preserve">/{id} -&gt; DELETE API deletes the data of </w:t>
-      </w:r>
-      <w:r>
-        <w:t>Library</w:t>
-      </w:r>
-      <w:r>
-        <w:t xml:space="preserve"> </w:t>
-      </w:r>
-      <w:r>
         <w:t>B</w:t>
       </w:r>
       <w:r>
-        <w:t>ranch</w:t>
-      </w:r>
-      <w:r>
-        <w:t xml:space="preserve"> </w:t>
-      </w:r>
-      <w:r>
-        <w:t>with the mentioned id from DB.</w:t>
+        <w:t>ranch with the mentioned id from DB.</w:t>
       </w:r>
     </w:p>
     <w:p>

</xml_diff>